<commit_message>
files can be uploaded now
</commit_message>
<xml_diff>
--- a/staticfiles/app/content/card_copy.docx
+++ b/staticfiles/app/content/card_copy.docx
@@ -100,12 +100,40 @@
                 <w:rFonts w:ascii="Georgia" w:cs="Georgia" w:eastAsia="Georgia" w:hAnsi="Georgia"/>
               </w:rPr>
             </w:pPr>
-            <w:r>
-              <w:rPr>
-                <w:rFonts w:ascii="Georgia" w:cs="Georgia" w:eastAsia="Georgia" w:hAnsi="Georgia"/>
-                <w:rtl w:val="0"/>
-              </w:rPr>
-              <w:t xml:space="preserve">Рендер Фасаду</w:t>
+            <w:r/>
+            <w:r>
+              <w:drawing>
+                <wp:inline>
+                  <wp:extent cx="3200400" cy="2105863"/>
+                  <wp:docPr id="1" name="Picture 1"/>
+                  <wp:cNvGraphicFramePr>
+                    <a:graphicFrameLocks noChangeAspect="1"/>
+                  </wp:cNvGraphicFramePr>
+                  <a:graphic>
+                    <a:graphicData uri="http://schemas.openxmlformats.org/drawingml/2006/picture">
+                      <pic:pic>
+                        <pic:nvPicPr>
+                          <pic:cNvPr id="0" name="image.jpg"/>
+                          <pic:cNvPicPr/>
+                        </pic:nvPicPr>
+                        <pic:blipFill>
+                          <a:blip r:embed="rId7"/>
+                          <a:stretch>
+                            <a:fillRect/>
+                          </a:stretch>
+                        </pic:blipFill>
+                        <pic:spPr>
+                          <a:xfrm>
+                            <a:off x="0" y="0"/>
+                            <a:ext cx="3200400" cy="2105863"/>
+                          </a:xfrm>
+                          <a:prstGeom prst="rect"/>
+                        </pic:spPr>
+                      </pic:pic>
+                    </a:graphicData>
+                  </a:graphic>
+                </wp:inline>
+              </w:drawing>
             </w:r>
           </w:p>
         </w:tc>
@@ -200,7 +228,7 @@
           </w:tcPr>
           <w:p>
             <w:r>
-              <w:t>Назва Об’єкту (Житлового комплексу): 321</w:t>
+              <w:t>Назва Об’єкту (Житлового комплексу): РОМАШКА</w:t>
             </w:r>
           </w:p>
         </w:tc>
@@ -261,17 +289,8 @@
             </w:tcBorders>
           </w:tcPr>
           <w:p>
-            <w:pPr>
-              <w:rPr>
-                <w:rFonts w:ascii="Georgia" w:cs="Georgia" w:eastAsia="Georgia" w:hAnsi="Georgia"/>
-              </w:rPr>
-            </w:pPr>
-            <w:r>
-              <w:rPr>
-                <w:rFonts w:ascii="Georgia" w:cs="Georgia" w:eastAsia="Georgia" w:hAnsi="Georgia"/>
-                <w:rtl w:val="0"/>
-              </w:rPr>
-              <w:t xml:space="preserve">Адреса:</w:t>
+            <w:r>
+              <w:t>Адреса: проспект 50-летия ВЛКСМ</w:t>
             </w:r>
           </w:p>
         </w:tc>
@@ -333,7 +352,7 @@
           </w:tcPr>
           <w:p>
             <w:r>
-              <w:t xml:space="preserve">Район: </w:t>
+              <w:t>Район: Приближенный</w:t>
             </w:r>
           </w:p>
         </w:tc>
@@ -394,17 +413,8 @@
             </w:tcBorders>
           </w:tcPr>
           <w:p>
-            <w:pPr>
-              <w:rPr>
-                <w:rFonts w:ascii="Georgia" w:cs="Georgia" w:eastAsia="Georgia" w:hAnsi="Georgia"/>
-              </w:rPr>
-            </w:pPr>
-            <w:r>
-              <w:rPr>
-                <w:rFonts w:ascii="Georgia" w:cs="Georgia" w:eastAsia="Georgia" w:hAnsi="Georgia"/>
-                <w:rtl w:val="0"/>
-              </w:rPr>
-              <w:t xml:space="preserve">Мікрорайон:</w:t>
+            <w:r>
+              <w:t>Мікрорайон: Балашовка</w:t>
             </w:r>
           </w:p>
         </w:tc>
@@ -466,7 +476,7 @@
           </w:tcPr>
           <w:p>
             <w:r>
-              <w:t xml:space="preserve">GPS Координати: </w:t>
+              <w:t>GPS Координати: 1231</w:t>
             </w:r>
           </w:p>
         </w:tc>
@@ -528,7 +538,7 @@
           </w:tcPr>
           <w:p>
             <w:r>
-              <w:t>Сегмент комфортності: Де-люкс</w:t>
+              <w:t>Сегмент комфортності: Премиум</w:t>
             </w:r>
           </w:p>
         </w:tc>
@@ -557,28 +567,56 @@
                 <w:rFonts w:ascii="Georgia" w:cs="Georgia" w:eastAsia="Georgia" w:hAnsi="Georgia"/>
               </w:rPr>
             </w:pPr>
-            <w:r>
-              <w:rPr>
-                <w:rFonts w:ascii="Georgia" w:cs="Georgia" w:eastAsia="Georgia" w:hAnsi="Georgia"/>
-                <w:rtl w:val="0"/>
-              </w:rPr>
-              <w:t xml:space="preserve">Карта Розміщення</w:t>
-            </w:r>
-          </w:p>
-        </w:tc>
-        <w:tc>
-          <w:tcPr>
-            <w:gridSpan w:val="4"/>
-            <w:tcBorders>
-              <w:top w:color="000000" w:space="0" w:sz="6" w:val="single"/>
-              <w:left w:color="000000" w:space="0" w:sz="6" w:val="single"/>
-              <w:bottom w:color="000000" w:space="0" w:sz="6" w:val="single"/>
-              <w:right w:color="000000" w:space="0" w:sz="6" w:val="single"/>
-            </w:tcBorders>
-          </w:tcPr>
-          <w:p>
-            <w:r>
-              <w:t xml:space="preserve">Сайт: </w:t>
+            <w:r/>
+            <w:r>
+              <w:drawing>
+                <wp:inline>
+                  <wp:extent cx="3200400" cy="2105863"/>
+                  <wp:docPr id="2" name="Picture 2"/>
+                  <wp:cNvGraphicFramePr>
+                    <a:graphicFrameLocks noChangeAspect="1"/>
+                  </wp:cNvGraphicFramePr>
+                  <a:graphic>
+                    <a:graphicData uri="http://schemas.openxmlformats.org/drawingml/2006/picture">
+                      <pic:pic>
+                        <pic:nvPicPr>
+                          <pic:cNvPr id="0" name="image.jpg"/>
+                          <pic:cNvPicPr/>
+                        </pic:nvPicPr>
+                        <pic:blipFill>
+                          <a:blip r:embed="rId7"/>
+                          <a:stretch>
+                            <a:fillRect/>
+                          </a:stretch>
+                        </pic:blipFill>
+                        <pic:spPr>
+                          <a:xfrm>
+                            <a:off x="0" y="0"/>
+                            <a:ext cx="3200400" cy="2105863"/>
+                          </a:xfrm>
+                          <a:prstGeom prst="rect"/>
+                        </pic:spPr>
+                      </pic:pic>
+                    </a:graphicData>
+                  </a:graphic>
+                </wp:inline>
+              </w:drawing>
+            </w:r>
+          </w:p>
+        </w:tc>
+        <w:tc>
+          <w:tcPr>
+            <w:gridSpan w:val="4"/>
+            <w:tcBorders>
+              <w:top w:color="000000" w:space="0" w:sz="6" w:val="single"/>
+              <w:left w:color="000000" w:space="0" w:sz="6" w:val="single"/>
+              <w:bottom w:color="000000" w:space="0" w:sz="6" w:val="single"/>
+              <w:right w:color="000000" w:space="0" w:sz="6" w:val="single"/>
+            </w:tcBorders>
+          </w:tcPr>
+          <w:p>
+            <w:r>
+              <w:t>Сайт: None</w:t>
             </w:r>
           </w:p>
         </w:tc>
@@ -639,17 +677,8 @@
             </w:tcBorders>
           </w:tcPr>
           <w:p>
-            <w:pPr>
-              <w:rPr>
-                <w:rFonts w:ascii="Georgia" w:cs="Georgia" w:eastAsia="Georgia" w:hAnsi="Georgia"/>
-              </w:rPr>
-            </w:pPr>
-            <w:r>
-              <w:rPr>
-                <w:rFonts w:ascii="Georgia" w:cs="Georgia" w:eastAsia="Georgia" w:hAnsi="Georgia"/>
-                <w:rtl w:val="0"/>
-              </w:rPr>
-              <w:t xml:space="preserve">Девелопер:</w:t>
+            <w:r>
+              <w:t>Девелопер: Zurarose</w:t>
             </w:r>
           </w:p>
         </w:tc>
@@ -710,17 +739,8 @@
             </w:tcBorders>
           </w:tcPr>
           <w:p>
-            <w:pPr>
-              <w:rPr>
-                <w:rFonts w:ascii="Georgia" w:cs="Georgia" w:eastAsia="Georgia" w:hAnsi="Georgia"/>
-              </w:rPr>
-            </w:pPr>
-            <w:r>
-              <w:rPr>
-                <w:rFonts w:ascii="Georgia" w:cs="Georgia" w:eastAsia="Georgia" w:hAnsi="Georgia"/>
-                <w:rtl w:val="0"/>
-              </w:rPr>
-              <w:t xml:space="preserve">Контакт:</w:t>
+            <w:r>
+              <w:t>Контакт: (380)935-1520</w:t>
             </w:r>
           </w:p>
         </w:tc>
@@ -782,7 +802,7 @@
           </w:tcPr>
           <w:p>
             <w:r>
-              <w:t xml:space="preserve">Центр продажу: </w:t>
+              <w:t>Центр продажу: 1</w:t>
             </w:r>
           </w:p>
         </w:tc>
@@ -916,30 +936,30 @@
           </w:tcPr>
           <w:p>
             <w:r>
-              <w:t xml:space="preserve">Генеральний підрядник: </w:t>
-            </w:r>
-          </w:p>
-        </w:tc>
-      </w:tr>
-      <w:tr>
-        <w:trPr>
-          <w:cantSplit w:val="0"/>
-          <w:trHeight w:val="160" w:hRule="atLeast"/>
-          <w:tblHeader w:val="0"/>
-        </w:trPr>
-        <w:tc>
-          <w:tcPr>
-            <w:gridSpan w:val="8"/>
-            <w:tcBorders>
-              <w:top w:color="000000" w:space="0" w:sz="6" w:val="single"/>
-              <w:left w:color="000000" w:space="0" w:sz="6" w:val="single"/>
-              <w:bottom w:color="000000" w:space="0" w:sz="6" w:val="single"/>
-              <w:right w:color="000000" w:space="0" w:sz="6" w:val="single"/>
-            </w:tcBorders>
-          </w:tcPr>
-          <w:p>
-            <w:r>
-              <w:t>Тип нерухомості: 123</w:t>
+              <w:t>Генеральний підрядник: РУКУ</w:t>
+            </w:r>
+          </w:p>
+        </w:tc>
+      </w:tr>
+      <w:tr>
+        <w:trPr>
+          <w:cantSplit w:val="0"/>
+          <w:trHeight w:val="160" w:hRule="atLeast"/>
+          <w:tblHeader w:val="0"/>
+        </w:trPr>
+        <w:tc>
+          <w:tcPr>
+            <w:gridSpan w:val="8"/>
+            <w:tcBorders>
+              <w:top w:color="000000" w:space="0" w:sz="6" w:val="single"/>
+              <w:left w:color="000000" w:space="0" w:sz="6" w:val="single"/>
+              <w:bottom w:color="000000" w:space="0" w:sz="6" w:val="single"/>
+              <w:right w:color="000000" w:space="0" w:sz="6" w:val="single"/>
+            </w:tcBorders>
+          </w:tcPr>
+          <w:p>
+            <w:r>
+              <w:t>Тип нерухомості: 14</w:t>
             </w:r>
           </w:p>
         </w:tc>
@@ -1184,101 +1204,101 @@
           </w:tcPr>
           <w:p>
             <w:r>
-              <w:t xml:space="preserve">Перший внесок: </w:t>
-            </w:r>
-          </w:p>
-        </w:tc>
-        <w:tc>
-          <w:tcPr>
-            <w:gridSpan w:val="4"/>
-            <w:tcBorders>
-              <w:top w:color="000000" w:space="0" w:sz="6" w:val="single"/>
-              <w:left w:color="000000" w:space="0" w:sz="6" w:val="single"/>
-              <w:bottom w:color="000000" w:space="0" w:sz="6" w:val="single"/>
-              <w:right w:color="000000" w:space="0" w:sz="6" w:val="single"/>
-            </w:tcBorders>
-          </w:tcPr>
-          <w:p>
-            <w:r>
-              <w:t xml:space="preserve">Знижка при оплаті 100%: </w:t>
-            </w:r>
-          </w:p>
-        </w:tc>
-      </w:tr>
-      <w:tr>
-        <w:trPr>
-          <w:cantSplit w:val="0"/>
-          <w:trHeight w:val="160" w:hRule="atLeast"/>
-          <w:tblHeader w:val="0"/>
-        </w:trPr>
-        <w:tc>
-          <w:tcPr>
-            <w:gridSpan w:val="4"/>
-            <w:tcBorders>
-              <w:top w:color="000000" w:space="0" w:sz="6" w:val="single"/>
-              <w:left w:color="000000" w:space="0" w:sz="6" w:val="single"/>
-              <w:bottom w:color="000000" w:space="0" w:sz="6" w:val="single"/>
-              <w:right w:color="000000" w:space="0" w:sz="6" w:val="single"/>
-            </w:tcBorders>
-          </w:tcPr>
-          <w:p>
-            <w:r>
-              <w:t xml:space="preserve">Розтермінування: </w:t>
-            </w:r>
-          </w:p>
-        </w:tc>
-        <w:tc>
-          <w:tcPr>
-            <w:gridSpan w:val="4"/>
-            <w:tcBorders>
-              <w:top w:color="000000" w:space="0" w:sz="6" w:val="single"/>
-              <w:left w:color="000000" w:space="0" w:sz="6" w:val="single"/>
-              <w:bottom w:color="000000" w:space="0" w:sz="6" w:val="single"/>
-              <w:right w:color="000000" w:space="0" w:sz="6" w:val="single"/>
-            </w:tcBorders>
-          </w:tcPr>
-          <w:p>
-            <w:r>
-              <w:t xml:space="preserve">Знижки: </w:t>
-            </w:r>
-          </w:p>
-        </w:tc>
-      </w:tr>
-      <w:tr>
-        <w:trPr>
-          <w:cantSplit w:val="0"/>
-          <w:trHeight w:val="160" w:hRule="atLeast"/>
-          <w:tblHeader w:val="0"/>
-        </w:trPr>
-        <w:tc>
-          <w:tcPr>
-            <w:gridSpan w:val="4"/>
-            <w:tcBorders>
-              <w:top w:color="000000" w:space="0" w:sz="6" w:val="single"/>
-              <w:left w:color="000000" w:space="0" w:sz="6" w:val="single"/>
-              <w:bottom w:color="000000" w:space="0" w:sz="6" w:val="single"/>
-              <w:right w:color="000000" w:space="0" w:sz="6" w:val="single"/>
-            </w:tcBorders>
-          </w:tcPr>
-          <w:p>
-            <w:r>
-              <w:t xml:space="preserve">Іпотека: </w:t>
-            </w:r>
-          </w:p>
-        </w:tc>
-        <w:tc>
-          <w:tcPr>
-            <w:gridSpan w:val="4"/>
-            <w:tcBorders>
-              <w:top w:color="000000" w:space="0" w:sz="6" w:val="single"/>
-              <w:left w:color="000000" w:space="0" w:sz="6" w:val="single"/>
-              <w:bottom w:color="000000" w:space="0" w:sz="6" w:val="single"/>
-              <w:right w:color="000000" w:space="0" w:sz="6" w:val="single"/>
-            </w:tcBorders>
-          </w:tcPr>
-          <w:p>
-            <w:r>
-              <w:t xml:space="preserve">Банк: </w:t>
+              <w:t>Перший внесок: 1</w:t>
+            </w:r>
+          </w:p>
+        </w:tc>
+        <w:tc>
+          <w:tcPr>
+            <w:gridSpan w:val="4"/>
+            <w:tcBorders>
+              <w:top w:color="000000" w:space="0" w:sz="6" w:val="single"/>
+              <w:left w:color="000000" w:space="0" w:sz="6" w:val="single"/>
+              <w:bottom w:color="000000" w:space="0" w:sz="6" w:val="single"/>
+              <w:right w:color="000000" w:space="0" w:sz="6" w:val="single"/>
+            </w:tcBorders>
+          </w:tcPr>
+          <w:p>
+            <w:r>
+              <w:t>Знижка при оплаті 100%: 4</w:t>
+            </w:r>
+          </w:p>
+        </w:tc>
+      </w:tr>
+      <w:tr>
+        <w:trPr>
+          <w:cantSplit w:val="0"/>
+          <w:trHeight w:val="160" w:hRule="atLeast"/>
+          <w:tblHeader w:val="0"/>
+        </w:trPr>
+        <w:tc>
+          <w:tcPr>
+            <w:gridSpan w:val="4"/>
+            <w:tcBorders>
+              <w:top w:color="000000" w:space="0" w:sz="6" w:val="single"/>
+              <w:left w:color="000000" w:space="0" w:sz="6" w:val="single"/>
+              <w:bottom w:color="000000" w:space="0" w:sz="6" w:val="single"/>
+              <w:right w:color="000000" w:space="0" w:sz="6" w:val="single"/>
+            </w:tcBorders>
+          </w:tcPr>
+          <w:p>
+            <w:r>
+              <w:t>Розтермінування: 2</w:t>
+            </w:r>
+          </w:p>
+        </w:tc>
+        <w:tc>
+          <w:tcPr>
+            <w:gridSpan w:val="4"/>
+            <w:tcBorders>
+              <w:top w:color="000000" w:space="0" w:sz="6" w:val="single"/>
+              <w:left w:color="000000" w:space="0" w:sz="6" w:val="single"/>
+              <w:bottom w:color="000000" w:space="0" w:sz="6" w:val="single"/>
+              <w:right w:color="000000" w:space="0" w:sz="6" w:val="single"/>
+            </w:tcBorders>
+          </w:tcPr>
+          <w:p>
+            <w:r>
+              <w:t>Знижки: 5</w:t>
+            </w:r>
+          </w:p>
+        </w:tc>
+      </w:tr>
+      <w:tr>
+        <w:trPr>
+          <w:cantSplit w:val="0"/>
+          <w:trHeight w:val="160" w:hRule="atLeast"/>
+          <w:tblHeader w:val="0"/>
+        </w:trPr>
+        <w:tc>
+          <w:tcPr>
+            <w:gridSpan w:val="4"/>
+            <w:tcBorders>
+              <w:top w:color="000000" w:space="0" w:sz="6" w:val="single"/>
+              <w:left w:color="000000" w:space="0" w:sz="6" w:val="single"/>
+              <w:bottom w:color="000000" w:space="0" w:sz="6" w:val="single"/>
+              <w:right w:color="000000" w:space="0" w:sz="6" w:val="single"/>
+            </w:tcBorders>
+          </w:tcPr>
+          <w:p>
+            <w:r>
+              <w:t>Іпотека: 3</w:t>
+            </w:r>
+          </w:p>
+        </w:tc>
+        <w:tc>
+          <w:tcPr>
+            <w:gridSpan w:val="4"/>
+            <w:tcBorders>
+              <w:top w:color="000000" w:space="0" w:sz="6" w:val="single"/>
+              <w:left w:color="000000" w:space="0" w:sz="6" w:val="single"/>
+              <w:bottom w:color="000000" w:space="0" w:sz="6" w:val="single"/>
+              <w:right w:color="000000" w:space="0" w:sz="6" w:val="single"/>
+            </w:tcBorders>
+          </w:tcPr>
+          <w:p>
+            <w:r>
+              <w:t>Банк: 6</w:t>
             </w:r>
           </w:p>
         </w:tc>
@@ -1373,7 +1393,7 @@
           </w:tcPr>
           <w:p>
             <w:r>
-              <w:t>Кількість будинків: 1</w:t>
+              <w:t>Кількість будинків: 3</w:t>
             </w:r>
           </w:p>
         </w:tc>
@@ -1412,30 +1432,30 @@
           </w:tcPr>
           <w:p>
             <w:r>
-              <w:t>Кількість секцій: 1</w:t>
-            </w:r>
-          </w:p>
-        </w:tc>
-      </w:tr>
-      <w:tr>
-        <w:trPr>
-          <w:cantSplit w:val="0"/>
-          <w:trHeight w:val="160" w:hRule="atLeast"/>
-          <w:tblHeader w:val="0"/>
-        </w:trPr>
-        <w:tc>
-          <w:tcPr>
-            <w:gridSpan w:val="8"/>
-            <w:tcBorders>
-              <w:top w:color="000000" w:space="0" w:sz="6" w:val="single"/>
-              <w:left w:color="000000" w:space="0" w:sz="6" w:val="single"/>
-              <w:bottom w:color="000000" w:space="0" w:sz="6" w:val="single"/>
-              <w:right w:color="000000" w:space="0" w:sz="6" w:val="single"/>
-            </w:tcBorders>
-          </w:tcPr>
-          <w:p>
-            <w:r>
-              <w:t>Поверховість: 8-16</w:t>
+              <w:t>Кількість секцій: 18</w:t>
+            </w:r>
+          </w:p>
+        </w:tc>
+      </w:tr>
+      <w:tr>
+        <w:trPr>
+          <w:cantSplit w:val="0"/>
+          <w:trHeight w:val="160" w:hRule="atLeast"/>
+          <w:tblHeader w:val="0"/>
+        </w:trPr>
+        <w:tc>
+          <w:tcPr>
+            <w:gridSpan w:val="8"/>
+            <w:tcBorders>
+              <w:top w:color="000000" w:space="0" w:sz="6" w:val="single"/>
+              <w:left w:color="000000" w:space="0" w:sz="6" w:val="single"/>
+              <w:bottom w:color="000000" w:space="0" w:sz="6" w:val="single"/>
+              <w:right w:color="000000" w:space="0" w:sz="6" w:val="single"/>
+            </w:tcBorders>
+          </w:tcPr>
+          <w:p>
+            <w:r>
+              <w:t>Поверховість: 421</w:t>
             </w:r>
           </w:p>
         </w:tc>
@@ -1554,23 +1574,23 @@
           </w:tcPr>
           <w:p>
             <w:r>
-              <w:t>Кількість 1-кім.: 0</w:t>
-            </w:r>
-          </w:p>
-        </w:tc>
-        <w:tc>
-          <w:tcPr>
-            <w:gridSpan w:val="4"/>
-            <w:tcBorders>
-              <w:top w:color="000000" w:space="0" w:sz="6" w:val="single"/>
-              <w:left w:color="000000" w:space="0" w:sz="6" w:val="single"/>
-              <w:bottom w:color="000000" w:space="0" w:sz="6" w:val="single"/>
-              <w:right w:color="000000" w:space="0" w:sz="6" w:val="single"/>
-            </w:tcBorders>
-          </w:tcPr>
-          <w:p>
-            <w:r>
-              <w:t>Кількість 3-кім.: 0</w:t>
+              <w:t>Кількість 1-кім.: 6</w:t>
+            </w:r>
+          </w:p>
+        </w:tc>
+        <w:tc>
+          <w:tcPr>
+            <w:gridSpan w:val="4"/>
+            <w:tcBorders>
+              <w:top w:color="000000" w:space="0" w:sz="6" w:val="single"/>
+              <w:left w:color="000000" w:space="0" w:sz="6" w:val="single"/>
+              <w:bottom w:color="000000" w:space="0" w:sz="6" w:val="single"/>
+              <w:right w:color="000000" w:space="0" w:sz="6" w:val="single"/>
+            </w:tcBorders>
+          </w:tcPr>
+          <w:p>
+            <w:r>
+              <w:t>Кількість 3-кім.: 6</w:t>
             </w:r>
           </w:p>
         </w:tc>
@@ -1593,23 +1613,23 @@
           </w:tcPr>
           <w:p>
             <w:r>
-              <w:t>Кількість 2-кім.: 0</w:t>
-            </w:r>
-          </w:p>
-        </w:tc>
-        <w:tc>
-          <w:tcPr>
-            <w:gridSpan w:val="4"/>
-            <w:tcBorders>
-              <w:top w:color="000000" w:space="0" w:sz="6" w:val="single"/>
-              <w:left w:color="000000" w:space="0" w:sz="6" w:val="single"/>
-              <w:bottom w:color="000000" w:space="0" w:sz="6" w:val="single"/>
-              <w:right w:color="000000" w:space="0" w:sz="6" w:val="single"/>
-            </w:tcBorders>
-          </w:tcPr>
-          <w:p>
-            <w:r>
-              <w:t>Кількість …-кім.: 0</w:t>
+              <w:t>Кількість 2-кім.: 6</w:t>
+            </w:r>
+          </w:p>
+        </w:tc>
+        <w:tc>
+          <w:tcPr>
+            <w:gridSpan w:val="4"/>
+            <w:tcBorders>
+              <w:top w:color="000000" w:space="0" w:sz="6" w:val="single"/>
+              <w:left w:color="000000" w:space="0" w:sz="6" w:val="single"/>
+              <w:bottom w:color="000000" w:space="0" w:sz="6" w:val="single"/>
+              <w:right w:color="000000" w:space="0" w:sz="6" w:val="single"/>
+            </w:tcBorders>
+          </w:tcPr>
+          <w:p>
+            <w:r>
+              <w:t>Кількість …-кім.: 6</w:t>
             </w:r>
           </w:p>
         </w:tc>
@@ -1777,85 +1797,85 @@
           </w:tcPr>
           <w:p>
             <w:r>
-              <w:t xml:space="preserve">Титул: </w:t>
-            </w:r>
-          </w:p>
-        </w:tc>
-        <w:tc>
-          <w:tcPr>
-            <w:gridSpan w:val="4"/>
-            <w:tcBorders>
-              <w:top w:color="000000" w:space="0" w:sz="6" w:val="single"/>
-              <w:left w:color="000000" w:space="0" w:sz="6" w:val="single"/>
-              <w:bottom w:color="000000" w:space="0" w:sz="6" w:val="single"/>
-              <w:right w:color="000000" w:space="0" w:sz="6" w:val="single"/>
-            </w:tcBorders>
-          </w:tcPr>
-          <w:p>
-            <w:r>
-              <w:t xml:space="preserve">Цільове призначення: </w:t>
-            </w:r>
-          </w:p>
-        </w:tc>
-      </w:tr>
-      <w:tr>
-        <w:trPr>
-          <w:cantSplit w:val="0"/>
-          <w:trHeight w:val="160" w:hRule="atLeast"/>
-          <w:tblHeader w:val="0"/>
-        </w:trPr>
-        <w:tc>
-          <w:tcPr>
-            <w:gridSpan w:val="4"/>
-            <w:tcBorders>
-              <w:top w:color="000000" w:space="0" w:sz="6" w:val="single"/>
-              <w:left w:color="000000" w:space="0" w:sz="6" w:val="single"/>
-              <w:bottom w:color="000000" w:space="0" w:sz="6" w:val="single"/>
-              <w:right w:color="000000" w:space="0" w:sz="6" w:val="single"/>
-            </w:tcBorders>
-          </w:tcPr>
-          <w:p>
-            <w:r>
-              <w:t xml:space="preserve">Площа земельної ділянки: </w:t>
-            </w:r>
-          </w:p>
-        </w:tc>
-        <w:tc>
-          <w:tcPr>
-            <w:gridSpan w:val="4"/>
-            <w:tcBorders>
-              <w:top w:color="000000" w:space="0" w:sz="6" w:val="single"/>
-              <w:left w:color="000000" w:space="0" w:sz="6" w:val="single"/>
-              <w:bottom w:color="000000" w:space="0" w:sz="6" w:val="single"/>
-              <w:right w:color="000000" w:space="0" w:sz="6" w:val="single"/>
-            </w:tcBorders>
-          </w:tcPr>
-          <w:p>
-            <w:r>
-              <w:t xml:space="preserve">Відсоток забудови ділянки: </w:t>
-            </w:r>
-          </w:p>
-        </w:tc>
-      </w:tr>
-      <w:tr>
-        <w:trPr>
-          <w:cantSplit w:val="0"/>
-          <w:trHeight w:val="160" w:hRule="atLeast"/>
-          <w:tblHeader w:val="0"/>
-        </w:trPr>
-        <w:tc>
-          <w:tcPr>
-            <w:gridSpan w:val="8"/>
-            <w:tcBorders>
-              <w:top w:color="000000" w:space="0" w:sz="6" w:val="single"/>
-              <w:left w:color="000000" w:space="0" w:sz="6" w:val="single"/>
-              <w:bottom w:color="000000" w:space="0" w:sz="6" w:val="single"/>
-              <w:right w:color="000000" w:space="0" w:sz="6" w:val="single"/>
-            </w:tcBorders>
-          </w:tcPr>
-          <w:p>
-            <w:r>
-              <w:t xml:space="preserve">Кадастровий номер: </w:t>
+              <w:t>Титул: fin</w:t>
+            </w:r>
+          </w:p>
+        </w:tc>
+        <w:tc>
+          <w:tcPr>
+            <w:gridSpan w:val="4"/>
+            <w:tcBorders>
+              <w:top w:color="000000" w:space="0" w:sz="6" w:val="single"/>
+              <w:left w:color="000000" w:space="0" w:sz="6" w:val="single"/>
+              <w:bottom w:color="000000" w:space="0" w:sz="6" w:val="single"/>
+              <w:right w:color="000000" w:space="0" w:sz="6" w:val="single"/>
+            </w:tcBorders>
+          </w:tcPr>
+          <w:p>
+            <w:r>
+              <w:t>Цільове призначення: 4</w:t>
+            </w:r>
+          </w:p>
+        </w:tc>
+      </w:tr>
+      <w:tr>
+        <w:trPr>
+          <w:cantSplit w:val="0"/>
+          <w:trHeight w:val="160" w:hRule="atLeast"/>
+          <w:tblHeader w:val="0"/>
+        </w:trPr>
+        <w:tc>
+          <w:tcPr>
+            <w:gridSpan w:val="4"/>
+            <w:tcBorders>
+              <w:top w:color="000000" w:space="0" w:sz="6" w:val="single"/>
+              <w:left w:color="000000" w:space="0" w:sz="6" w:val="single"/>
+              <w:bottom w:color="000000" w:space="0" w:sz="6" w:val="single"/>
+              <w:right w:color="000000" w:space="0" w:sz="6" w:val="single"/>
+            </w:tcBorders>
+          </w:tcPr>
+          <w:p>
+            <w:r>
+              <w:t>Площа земельної ділянки: fin</w:t>
+            </w:r>
+          </w:p>
+        </w:tc>
+        <w:tc>
+          <w:tcPr>
+            <w:gridSpan w:val="4"/>
+            <w:tcBorders>
+              <w:top w:color="000000" w:space="0" w:sz="6" w:val="single"/>
+              <w:left w:color="000000" w:space="0" w:sz="6" w:val="single"/>
+              <w:bottom w:color="000000" w:space="0" w:sz="6" w:val="single"/>
+              <w:right w:color="000000" w:space="0" w:sz="6" w:val="single"/>
+            </w:tcBorders>
+          </w:tcPr>
+          <w:p>
+            <w:r>
+              <w:t>Відсоток забудови ділянки: ТЕСТ</w:t>
+            </w:r>
+          </w:p>
+        </w:tc>
+      </w:tr>
+      <w:tr>
+        <w:trPr>
+          <w:cantSplit w:val="0"/>
+          <w:trHeight w:val="160" w:hRule="atLeast"/>
+          <w:tblHeader w:val="0"/>
+        </w:trPr>
+        <w:tc>
+          <w:tcPr>
+            <w:gridSpan w:val="8"/>
+            <w:tcBorders>
+              <w:top w:color="000000" w:space="0" w:sz="6" w:val="single"/>
+              <w:left w:color="000000" w:space="0" w:sz="6" w:val="single"/>
+              <w:bottom w:color="000000" w:space="0" w:sz="6" w:val="single"/>
+              <w:right w:color="000000" w:space="0" w:sz="6" w:val="single"/>
+            </w:tcBorders>
+          </w:tcPr>
+          <w:p>
+            <w:r>
+              <w:t>Кадастровий номер: ТЕСТ</w:t>
             </w:r>
           </w:p>
         </w:tc>
@@ -1911,218 +1931,218 @@
           </w:tcPr>
           <w:p>
             <w:r>
-              <w:t xml:space="preserve">Технологія каркасу: </w:t>
-            </w:r>
-          </w:p>
-        </w:tc>
-        <w:tc>
-          <w:tcPr>
-            <w:gridSpan w:val="4"/>
-            <w:tcBorders>
-              <w:top w:color="000000" w:space="0" w:sz="6" w:val="single"/>
-              <w:left w:color="000000" w:space="0" w:sz="6" w:val="single"/>
-              <w:bottom w:color="000000" w:space="0" w:sz="6" w:val="single"/>
-              <w:right w:color="000000" w:space="0" w:sz="6" w:val="single"/>
-            </w:tcBorders>
-          </w:tcPr>
-          <w:p>
-            <w:r>
-              <w:t xml:space="preserve">Конструкційний матеріал: </w:t>
-            </w:r>
-          </w:p>
-        </w:tc>
-      </w:tr>
-      <w:tr>
-        <w:trPr>
-          <w:cantSplit w:val="0"/>
-          <w:trHeight w:val="160" w:hRule="atLeast"/>
-          <w:tblHeader w:val="0"/>
-        </w:trPr>
-        <w:tc>
-          <w:tcPr>
-            <w:gridSpan w:val="4"/>
-            <w:tcBorders>
-              <w:top w:color="000000" w:space="0" w:sz="6" w:val="single"/>
-              <w:left w:color="000000" w:space="0" w:sz="6" w:val="single"/>
-              <w:bottom w:color="000000" w:space="0" w:sz="6" w:val="single"/>
-              <w:right w:color="000000" w:space="0" w:sz="6" w:val="single"/>
-            </w:tcBorders>
-          </w:tcPr>
-          <w:p>
-            <w:r>
-              <w:t xml:space="preserve">Міжповерхове перекриття: </w:t>
-            </w:r>
-          </w:p>
-        </w:tc>
-        <w:tc>
-          <w:tcPr>
-            <w:gridSpan w:val="4"/>
-            <w:tcBorders>
-              <w:top w:color="000000" w:space="0" w:sz="6" w:val="single"/>
-              <w:left w:color="000000" w:space="0" w:sz="6" w:val="single"/>
-              <w:bottom w:color="000000" w:space="0" w:sz="6" w:val="single"/>
-              <w:right w:color="000000" w:space="0" w:sz="6" w:val="single"/>
-            </w:tcBorders>
-          </w:tcPr>
-          <w:p>
-            <w:r>
-              <w:t xml:space="preserve">Зовнішні стіни: </w:t>
-            </w:r>
-          </w:p>
-        </w:tc>
-      </w:tr>
-      <w:tr>
-        <w:trPr>
-          <w:cantSplit w:val="0"/>
-          <w:trHeight w:val="160" w:hRule="atLeast"/>
-          <w:tblHeader w:val="0"/>
-        </w:trPr>
-        <w:tc>
-          <w:tcPr>
-            <w:gridSpan w:val="4"/>
-            <w:tcBorders>
-              <w:top w:color="000000" w:space="0" w:sz="6" w:val="single"/>
-              <w:left w:color="000000" w:space="0" w:sz="6" w:val="single"/>
-              <w:bottom w:color="000000" w:space="0" w:sz="6" w:val="single"/>
-              <w:right w:color="000000" w:space="0" w:sz="6" w:val="single"/>
-            </w:tcBorders>
-          </w:tcPr>
-          <w:p>
-            <w:r>
-              <w:t xml:space="preserve">Міжквартирні перегородки: </w:t>
-            </w:r>
-          </w:p>
-        </w:tc>
-        <w:tc>
-          <w:tcPr>
-            <w:gridSpan w:val="4"/>
-            <w:tcBorders>
-              <w:top w:color="000000" w:space="0" w:sz="6" w:val="single"/>
-              <w:left w:color="000000" w:space="0" w:sz="6" w:val="single"/>
-              <w:bottom w:color="000000" w:space="0" w:sz="6" w:val="single"/>
-              <w:right w:color="000000" w:space="0" w:sz="6" w:val="single"/>
-            </w:tcBorders>
-          </w:tcPr>
-          <w:p>
-            <w:r>
-              <w:t xml:space="preserve">Утеплення: </w:t>
-            </w:r>
-          </w:p>
-        </w:tc>
-      </w:tr>
-      <w:tr>
-        <w:trPr>
-          <w:cantSplit w:val="0"/>
-          <w:trHeight w:val="160" w:hRule="atLeast"/>
-          <w:tblHeader w:val="0"/>
-        </w:trPr>
-        <w:tc>
-          <w:tcPr>
-            <w:gridSpan w:val="4"/>
-            <w:tcBorders>
-              <w:top w:color="000000" w:space="0" w:sz="6" w:val="single"/>
-              <w:left w:color="000000" w:space="0" w:sz="6" w:val="single"/>
-              <w:bottom w:color="000000" w:space="0" w:sz="6" w:val="single"/>
-              <w:right w:color="000000" w:space="0" w:sz="6" w:val="single"/>
-            </w:tcBorders>
-          </w:tcPr>
-          <w:p>
-            <w:r>
-              <w:t xml:space="preserve">Фасад: </w:t>
-            </w:r>
-          </w:p>
-        </w:tc>
-        <w:tc>
-          <w:tcPr>
-            <w:gridSpan w:val="4"/>
-            <w:tcBorders>
-              <w:top w:color="000000" w:space="0" w:sz="6" w:val="single"/>
-              <w:left w:color="000000" w:space="0" w:sz="6" w:val="single"/>
-              <w:bottom w:color="000000" w:space="0" w:sz="6" w:val="single"/>
-              <w:right w:color="000000" w:space="0" w:sz="6" w:val="single"/>
-            </w:tcBorders>
-          </w:tcPr>
-          <w:p>
-            <w:r>
-              <w:t xml:space="preserve">Вікна: </w:t>
-            </w:r>
-          </w:p>
-        </w:tc>
-      </w:tr>
-      <w:tr>
-        <w:trPr>
-          <w:cantSplit w:val="0"/>
-          <w:trHeight w:val="160" w:hRule="atLeast"/>
-          <w:tblHeader w:val="0"/>
-        </w:trPr>
-        <w:tc>
-          <w:tcPr>
-            <w:gridSpan w:val="4"/>
-            <w:tcBorders>
-              <w:top w:color="000000" w:space="0" w:sz="6" w:val="single"/>
-              <w:left w:color="000000" w:space="0" w:sz="6" w:val="single"/>
-              <w:bottom w:color="000000" w:space="0" w:sz="6" w:val="single"/>
-              <w:right w:color="000000" w:space="0" w:sz="6" w:val="single"/>
-            </w:tcBorders>
-          </w:tcPr>
-          <w:p>
-            <w:r>
-              <w:t xml:space="preserve">Профіль та склопакет: </w:t>
-            </w:r>
-          </w:p>
-        </w:tc>
-        <w:tc>
-          <w:tcPr>
-            <w:gridSpan w:val="4"/>
-            <w:tcBorders>
-              <w:top w:color="000000" w:space="0" w:sz="6" w:val="single"/>
-              <w:left w:color="000000" w:space="0" w:sz="6" w:val="single"/>
-              <w:bottom w:color="000000" w:space="0" w:sz="6" w:val="single"/>
-              <w:right w:color="000000" w:space="0" w:sz="6" w:val="single"/>
-            </w:tcBorders>
-          </w:tcPr>
-          <w:p>
-            <w:r>
-              <w:t xml:space="preserve">Виробник вікон: </w:t>
-            </w:r>
-          </w:p>
-        </w:tc>
-      </w:tr>
-      <w:tr>
-        <w:trPr>
-          <w:cantSplit w:val="0"/>
-          <w:trHeight w:val="160" w:hRule="atLeast"/>
-          <w:tblHeader w:val="0"/>
-        </w:trPr>
-        <w:tc>
-          <w:tcPr>
-            <w:gridSpan w:val="4"/>
-            <w:tcBorders>
-              <w:top w:color="000000" w:space="0" w:sz="6" w:val="single"/>
-              <w:left w:color="000000" w:space="0" w:sz="6" w:val="single"/>
-              <w:bottom w:color="000000" w:space="0" w:sz="6" w:val="single"/>
-              <w:right w:color="000000" w:space="0" w:sz="6" w:val="single"/>
-            </w:tcBorders>
-          </w:tcPr>
-          <w:p>
-            <w:r>
-              <w:t xml:space="preserve">Тип опалення: </w:t>
-            </w:r>
-          </w:p>
-        </w:tc>
-        <w:tc>
-          <w:tcPr>
-            <w:gridSpan w:val="4"/>
-            <w:tcBorders>
-              <w:top w:color="000000" w:space="0" w:sz="6" w:val="single"/>
-              <w:left w:color="000000" w:space="0" w:sz="6" w:val="single"/>
-              <w:bottom w:color="000000" w:space="0" w:sz="6" w:val="single"/>
-              <w:right w:color="000000" w:space="0" w:sz="6" w:val="single"/>
-            </w:tcBorders>
-          </w:tcPr>
-          <w:p>
-            <w:r>
-              <w:t xml:space="preserve">Марка котла: </w:t>
+              <w:t>Технологія каркасу: fin</w:t>
+            </w:r>
+          </w:p>
+        </w:tc>
+        <w:tc>
+          <w:tcPr>
+            <w:gridSpan w:val="4"/>
+            <w:tcBorders>
+              <w:top w:color="000000" w:space="0" w:sz="6" w:val="single"/>
+              <w:left w:color="000000" w:space="0" w:sz="6" w:val="single"/>
+              <w:bottom w:color="000000" w:space="0" w:sz="6" w:val="single"/>
+              <w:right w:color="000000" w:space="0" w:sz="6" w:val="single"/>
+            </w:tcBorders>
+          </w:tcPr>
+          <w:p>
+            <w:r>
+              <w:t>Конструкційний матеріал: 10</w:t>
+            </w:r>
+          </w:p>
+        </w:tc>
+      </w:tr>
+      <w:tr>
+        <w:trPr>
+          <w:cantSplit w:val="0"/>
+          <w:trHeight w:val="160" w:hRule="atLeast"/>
+          <w:tblHeader w:val="0"/>
+        </w:trPr>
+        <w:tc>
+          <w:tcPr>
+            <w:gridSpan w:val="4"/>
+            <w:tcBorders>
+              <w:top w:color="000000" w:space="0" w:sz="6" w:val="single"/>
+              <w:left w:color="000000" w:space="0" w:sz="6" w:val="single"/>
+              <w:bottom w:color="000000" w:space="0" w:sz="6" w:val="single"/>
+              <w:right w:color="000000" w:space="0" w:sz="6" w:val="single"/>
+            </w:tcBorders>
+          </w:tcPr>
+          <w:p>
+            <w:r>
+              <w:t>Міжповерхове перекриття: fin</w:t>
+            </w:r>
+          </w:p>
+        </w:tc>
+        <w:tc>
+          <w:tcPr>
+            <w:gridSpan w:val="4"/>
+            <w:tcBorders>
+              <w:top w:color="000000" w:space="0" w:sz="6" w:val="single"/>
+              <w:left w:color="000000" w:space="0" w:sz="6" w:val="single"/>
+              <w:bottom w:color="000000" w:space="0" w:sz="6" w:val="single"/>
+              <w:right w:color="000000" w:space="0" w:sz="6" w:val="single"/>
+            </w:tcBorders>
+          </w:tcPr>
+          <w:p>
+            <w:r>
+              <w:t>Зовнішні стіни: 11</w:t>
+            </w:r>
+          </w:p>
+        </w:tc>
+      </w:tr>
+      <w:tr>
+        <w:trPr>
+          <w:cantSplit w:val="0"/>
+          <w:trHeight w:val="160" w:hRule="atLeast"/>
+          <w:tblHeader w:val="0"/>
+        </w:trPr>
+        <w:tc>
+          <w:tcPr>
+            <w:gridSpan w:val="4"/>
+            <w:tcBorders>
+              <w:top w:color="000000" w:space="0" w:sz="6" w:val="single"/>
+              <w:left w:color="000000" w:space="0" w:sz="6" w:val="single"/>
+              <w:bottom w:color="000000" w:space="0" w:sz="6" w:val="single"/>
+              <w:right w:color="000000" w:space="0" w:sz="6" w:val="single"/>
+            </w:tcBorders>
+          </w:tcPr>
+          <w:p>
+            <w:r>
+              <w:t>Міжквартирні перегородки: 3</w:t>
+            </w:r>
+          </w:p>
+        </w:tc>
+        <w:tc>
+          <w:tcPr>
+            <w:gridSpan w:val="4"/>
+            <w:tcBorders>
+              <w:top w:color="000000" w:space="0" w:sz="6" w:val="single"/>
+              <w:left w:color="000000" w:space="0" w:sz="6" w:val="single"/>
+              <w:bottom w:color="000000" w:space="0" w:sz="6" w:val="single"/>
+              <w:right w:color="000000" w:space="0" w:sz="6" w:val="single"/>
+            </w:tcBorders>
+          </w:tcPr>
+          <w:p>
+            <w:r>
+              <w:t>Утеплення: 12</w:t>
+            </w:r>
+          </w:p>
+        </w:tc>
+      </w:tr>
+      <w:tr>
+        <w:trPr>
+          <w:cantSplit w:val="0"/>
+          <w:trHeight w:val="160" w:hRule="atLeast"/>
+          <w:tblHeader w:val="0"/>
+        </w:trPr>
+        <w:tc>
+          <w:tcPr>
+            <w:gridSpan w:val="4"/>
+            <w:tcBorders>
+              <w:top w:color="000000" w:space="0" w:sz="6" w:val="single"/>
+              <w:left w:color="000000" w:space="0" w:sz="6" w:val="single"/>
+              <w:bottom w:color="000000" w:space="0" w:sz="6" w:val="single"/>
+              <w:right w:color="000000" w:space="0" w:sz="6" w:val="single"/>
+            </w:tcBorders>
+          </w:tcPr>
+          <w:p>
+            <w:r>
+              <w:t>Фасад: 4</w:t>
+            </w:r>
+          </w:p>
+        </w:tc>
+        <w:tc>
+          <w:tcPr>
+            <w:gridSpan w:val="4"/>
+            <w:tcBorders>
+              <w:top w:color="000000" w:space="0" w:sz="6" w:val="single"/>
+              <w:left w:color="000000" w:space="0" w:sz="6" w:val="single"/>
+              <w:bottom w:color="000000" w:space="0" w:sz="6" w:val="single"/>
+              <w:right w:color="000000" w:space="0" w:sz="6" w:val="single"/>
+            </w:tcBorders>
+          </w:tcPr>
+          <w:p>
+            <w:r>
+              <w:t>Вікна: 13</w:t>
+            </w:r>
+          </w:p>
+        </w:tc>
+      </w:tr>
+      <w:tr>
+        <w:trPr>
+          <w:cantSplit w:val="0"/>
+          <w:trHeight w:val="160" w:hRule="atLeast"/>
+          <w:tblHeader w:val="0"/>
+        </w:trPr>
+        <w:tc>
+          <w:tcPr>
+            <w:gridSpan w:val="4"/>
+            <w:tcBorders>
+              <w:top w:color="000000" w:space="0" w:sz="6" w:val="single"/>
+              <w:left w:color="000000" w:space="0" w:sz="6" w:val="single"/>
+              <w:bottom w:color="000000" w:space="0" w:sz="6" w:val="single"/>
+              <w:right w:color="000000" w:space="0" w:sz="6" w:val="single"/>
+            </w:tcBorders>
+          </w:tcPr>
+          <w:p>
+            <w:r>
+              <w:t>Профіль та склопакет: 5</w:t>
+            </w:r>
+          </w:p>
+        </w:tc>
+        <w:tc>
+          <w:tcPr>
+            <w:gridSpan w:val="4"/>
+            <w:tcBorders>
+              <w:top w:color="000000" w:space="0" w:sz="6" w:val="single"/>
+              <w:left w:color="000000" w:space="0" w:sz="6" w:val="single"/>
+              <w:bottom w:color="000000" w:space="0" w:sz="6" w:val="single"/>
+              <w:right w:color="000000" w:space="0" w:sz="6" w:val="single"/>
+            </w:tcBorders>
+          </w:tcPr>
+          <w:p>
+            <w:r>
+              <w:t>Виробник вікон: 14</w:t>
+            </w:r>
+          </w:p>
+        </w:tc>
+      </w:tr>
+      <w:tr>
+        <w:trPr>
+          <w:cantSplit w:val="0"/>
+          <w:trHeight w:val="160" w:hRule="atLeast"/>
+          <w:tblHeader w:val="0"/>
+        </w:trPr>
+        <w:tc>
+          <w:tcPr>
+            <w:gridSpan w:val="4"/>
+            <w:tcBorders>
+              <w:top w:color="000000" w:space="0" w:sz="6" w:val="single"/>
+              <w:left w:color="000000" w:space="0" w:sz="6" w:val="single"/>
+              <w:bottom w:color="000000" w:space="0" w:sz="6" w:val="single"/>
+              <w:right w:color="000000" w:space="0" w:sz="6" w:val="single"/>
+            </w:tcBorders>
+          </w:tcPr>
+          <w:p>
+            <w:r>
+              <w:t>Тип опалення: 6</w:t>
+            </w:r>
+          </w:p>
+        </w:tc>
+        <w:tc>
+          <w:tcPr>
+            <w:gridSpan w:val="4"/>
+            <w:tcBorders>
+              <w:top w:color="000000" w:space="0" w:sz="6" w:val="single"/>
+              <w:left w:color="000000" w:space="0" w:sz="6" w:val="single"/>
+              <w:bottom w:color="000000" w:space="0" w:sz="6" w:val="single"/>
+              <w:right w:color="000000" w:space="0" w:sz="6" w:val="single"/>
+            </w:tcBorders>
+          </w:tcPr>
+          <w:p>
+            <w:r>
+              <w:t>Марка котла: 15</w:t>
             </w:r>
           </w:p>
         </w:tc>
@@ -2145,101 +2165,101 @@
           </w:tcPr>
           <w:p>
             <w:r>
-              <w:t xml:space="preserve">Тип даху: </w:t>
-            </w:r>
-          </w:p>
-        </w:tc>
-        <w:tc>
-          <w:tcPr>
-            <w:gridSpan w:val="4"/>
-            <w:tcBorders>
-              <w:top w:color="000000" w:space="0" w:sz="6" w:val="single"/>
-              <w:left w:color="000000" w:space="0" w:sz="6" w:val="single"/>
-              <w:bottom w:color="000000" w:space="0" w:sz="6" w:val="single"/>
-              <w:right w:color="000000" w:space="0" w:sz="6" w:val="single"/>
-            </w:tcBorders>
-          </w:tcPr>
-          <w:p>
-            <w:r>
-              <w:t xml:space="preserve">Покрівля: </w:t>
-            </w:r>
-          </w:p>
-        </w:tc>
-      </w:tr>
-      <w:tr>
-        <w:trPr>
-          <w:cantSplit w:val="0"/>
-          <w:trHeight w:val="160" w:hRule="atLeast"/>
-          <w:tblHeader w:val="0"/>
-        </w:trPr>
-        <w:tc>
-          <w:tcPr>
-            <w:gridSpan w:val="4"/>
-            <w:tcBorders>
-              <w:top w:color="000000" w:space="0" w:sz="6" w:val="single"/>
-              <w:left w:color="000000" w:space="0" w:sz="6" w:val="single"/>
-              <w:bottom w:color="000000" w:space="0" w:sz="6" w:val="single"/>
-              <w:right w:color="000000" w:space="0" w:sz="6" w:val="single"/>
-            </w:tcBorders>
-          </w:tcPr>
-          <w:p>
-            <w:r>
-              <w:t xml:space="preserve">Наявність терас: </w:t>
-            </w:r>
-          </w:p>
-        </w:tc>
-        <w:tc>
-          <w:tcPr>
-            <w:gridSpan w:val="4"/>
-            <w:tcBorders>
-              <w:top w:color="000000" w:space="0" w:sz="6" w:val="single"/>
-              <w:left w:color="000000" w:space="0" w:sz="6" w:val="single"/>
-              <w:bottom w:color="000000" w:space="0" w:sz="6" w:val="single"/>
-              <w:right w:color="000000" w:space="0" w:sz="6" w:val="single"/>
-            </w:tcBorders>
-          </w:tcPr>
-          <w:p>
-            <w:r>
-              <w:t xml:space="preserve">Наявність балконів: </w:t>
-            </w:r>
-          </w:p>
-        </w:tc>
-      </w:tr>
-      <w:tr>
-        <w:trPr>
-          <w:cantSplit w:val="0"/>
-          <w:trHeight w:val="160" w:hRule="atLeast"/>
-          <w:tblHeader w:val="0"/>
-        </w:trPr>
-        <w:tc>
-          <w:tcPr>
-            <w:gridSpan w:val="4"/>
-            <w:tcBorders>
-              <w:top w:color="000000" w:space="0" w:sz="6" w:val="single"/>
-              <w:left w:color="000000" w:space="0" w:sz="6" w:val="single"/>
-              <w:bottom w:color="000000" w:space="0" w:sz="6" w:val="single"/>
-              <w:right w:color="000000" w:space="0" w:sz="6" w:val="single"/>
-            </w:tcBorders>
-          </w:tcPr>
-          <w:p>
-            <w:r>
-              <w:t xml:space="preserve">Висота стель: </w:t>
-            </w:r>
-          </w:p>
-        </w:tc>
-        <w:tc>
-          <w:tcPr>
-            <w:gridSpan w:val="4"/>
-            <w:tcBorders>
-              <w:top w:color="000000" w:space="0" w:sz="6" w:val="single"/>
-              <w:left w:color="000000" w:space="0" w:sz="6" w:val="single"/>
-              <w:bottom w:color="000000" w:space="0" w:sz="6" w:val="single"/>
-              <w:right w:color="000000" w:space="0" w:sz="6" w:val="single"/>
-            </w:tcBorders>
-          </w:tcPr>
-          <w:p>
-            <w:r>
-              <w:t xml:space="preserve">Комплектність квартири: </w:t>
+              <w:t>Тип даху: 7</w:t>
+            </w:r>
+          </w:p>
+        </w:tc>
+        <w:tc>
+          <w:tcPr>
+            <w:gridSpan w:val="4"/>
+            <w:tcBorders>
+              <w:top w:color="000000" w:space="0" w:sz="6" w:val="single"/>
+              <w:left w:color="000000" w:space="0" w:sz="6" w:val="single"/>
+              <w:bottom w:color="000000" w:space="0" w:sz="6" w:val="single"/>
+              <w:right w:color="000000" w:space="0" w:sz="6" w:val="single"/>
+            </w:tcBorders>
+          </w:tcPr>
+          <w:p>
+            <w:r>
+              <w:t>Покрівля: 16</w:t>
+            </w:r>
+          </w:p>
+        </w:tc>
+      </w:tr>
+      <w:tr>
+        <w:trPr>
+          <w:cantSplit w:val="0"/>
+          <w:trHeight w:val="160" w:hRule="atLeast"/>
+          <w:tblHeader w:val="0"/>
+        </w:trPr>
+        <w:tc>
+          <w:tcPr>
+            <w:gridSpan w:val="4"/>
+            <w:tcBorders>
+              <w:top w:color="000000" w:space="0" w:sz="6" w:val="single"/>
+              <w:left w:color="000000" w:space="0" w:sz="6" w:val="single"/>
+              <w:bottom w:color="000000" w:space="0" w:sz="6" w:val="single"/>
+              <w:right w:color="000000" w:space="0" w:sz="6" w:val="single"/>
+            </w:tcBorders>
+          </w:tcPr>
+          <w:p>
+            <w:r>
+              <w:t>Наявність терас: 8</w:t>
+            </w:r>
+          </w:p>
+        </w:tc>
+        <w:tc>
+          <w:tcPr>
+            <w:gridSpan w:val="4"/>
+            <w:tcBorders>
+              <w:top w:color="000000" w:space="0" w:sz="6" w:val="single"/>
+              <w:left w:color="000000" w:space="0" w:sz="6" w:val="single"/>
+              <w:bottom w:color="000000" w:space="0" w:sz="6" w:val="single"/>
+              <w:right w:color="000000" w:space="0" w:sz="6" w:val="single"/>
+            </w:tcBorders>
+          </w:tcPr>
+          <w:p>
+            <w:r>
+              <w:t>Наявність балконів: 17</w:t>
+            </w:r>
+          </w:p>
+        </w:tc>
+      </w:tr>
+      <w:tr>
+        <w:trPr>
+          <w:cantSplit w:val="0"/>
+          <w:trHeight w:val="160" w:hRule="atLeast"/>
+          <w:tblHeader w:val="0"/>
+        </w:trPr>
+        <w:tc>
+          <w:tcPr>
+            <w:gridSpan w:val="4"/>
+            <w:tcBorders>
+              <w:top w:color="000000" w:space="0" w:sz="6" w:val="single"/>
+              <w:left w:color="000000" w:space="0" w:sz="6" w:val="single"/>
+              <w:bottom w:color="000000" w:space="0" w:sz="6" w:val="single"/>
+              <w:right w:color="000000" w:space="0" w:sz="6" w:val="single"/>
+            </w:tcBorders>
+          </w:tcPr>
+          <w:p>
+            <w:r>
+              <w:t>Висота стель: 9</w:t>
+            </w:r>
+          </w:p>
+        </w:tc>
+        <w:tc>
+          <w:tcPr>
+            <w:gridSpan w:val="4"/>
+            <w:tcBorders>
+              <w:top w:color="000000" w:space="0" w:sz="6" w:val="single"/>
+              <w:left w:color="000000" w:space="0" w:sz="6" w:val="single"/>
+              <w:bottom w:color="000000" w:space="0" w:sz="6" w:val="single"/>
+              <w:right w:color="000000" w:space="0" w:sz="6" w:val="single"/>
+            </w:tcBorders>
+          </w:tcPr>
+          <w:p>
+            <w:r>
+              <w:t>Комплектність квартири: 18</w:t>
             </w:r>
           </w:p>
         </w:tc>
@@ -2329,283 +2349,283 @@
           </w:tcPr>
           <w:p>
             <w:r>
-              <w:t xml:space="preserve">Типи соціальних об’єктів комплексу: </w:t>
-            </w:r>
-          </w:p>
-        </w:tc>
-      </w:tr>
-      <w:tr>
-        <w:trPr>
-          <w:cantSplit w:val="0"/>
-          <w:trHeight w:val="160" w:hRule="atLeast"/>
-          <w:tblHeader w:val="0"/>
-        </w:trPr>
-        <w:tc>
-          <w:tcPr>
-            <w:gridSpan w:val="8"/>
-            <w:tcBorders>
-              <w:top w:color="000000" w:space="0" w:sz="6" w:val="single"/>
-              <w:left w:color="000000" w:space="0" w:sz="6" w:val="single"/>
-              <w:bottom w:color="000000" w:space="0" w:sz="6" w:val="single"/>
-              <w:right w:color="000000" w:space="0" w:sz="6" w:val="single"/>
-            </w:tcBorders>
-          </w:tcPr>
-          <w:p>
-            <w:r>
-              <w:t xml:space="preserve">Дитячий майданчик: </w:t>
-            </w:r>
-          </w:p>
-        </w:tc>
-      </w:tr>
-      <w:tr>
-        <w:trPr>
-          <w:cantSplit w:val="0"/>
-          <w:trHeight w:val="160" w:hRule="atLeast"/>
-          <w:tblHeader w:val="0"/>
-        </w:trPr>
-        <w:tc>
-          <w:tcPr>
-            <w:gridSpan w:val="8"/>
-            <w:tcBorders>
-              <w:top w:color="000000" w:space="0" w:sz="6" w:val="single"/>
-              <w:left w:color="000000" w:space="0" w:sz="6" w:val="single"/>
-              <w:bottom w:color="000000" w:space="0" w:sz="6" w:val="single"/>
-              <w:right w:color="000000" w:space="0" w:sz="6" w:val="single"/>
-            </w:tcBorders>
-          </w:tcPr>
-          <w:p>
-            <w:r>
-              <w:t xml:space="preserve">Комфорт: </w:t>
-            </w:r>
-          </w:p>
-        </w:tc>
-      </w:tr>
-      <w:tr>
-        <w:trPr>
-          <w:cantSplit w:val="0"/>
-          <w:trHeight w:val="160" w:hRule="atLeast"/>
-          <w:tblHeader w:val="0"/>
-        </w:trPr>
-        <w:tc>
-          <w:tcPr>
-            <w:gridSpan w:val="8"/>
-            <w:tcBorders>
-              <w:top w:color="000000" w:space="0" w:sz="6" w:val="single"/>
-              <w:left w:color="000000" w:space="0" w:sz="6" w:val="single"/>
-              <w:bottom w:color="000000" w:space="0" w:sz="6" w:val="single"/>
-              <w:right w:color="000000" w:space="0" w:sz="6" w:val="single"/>
-            </w:tcBorders>
-          </w:tcPr>
-          <w:p>
-            <w:r>
-              <w:t xml:space="preserve">Безпека: </w:t>
-            </w:r>
-          </w:p>
-        </w:tc>
-      </w:tr>
-      <w:tr>
-        <w:trPr>
-          <w:cantSplit w:val="0"/>
-          <w:trHeight w:val="160" w:hRule="atLeast"/>
-          <w:tblHeader w:val="0"/>
-        </w:trPr>
-        <w:tc>
-          <w:tcPr>
-            <w:gridSpan w:val="8"/>
-            <w:tcBorders>
-              <w:top w:color="000000" w:space="0" w:sz="6" w:val="single"/>
-              <w:left w:color="000000" w:space="0" w:sz="6" w:val="single"/>
-              <w:bottom w:color="000000" w:space="0" w:sz="6" w:val="single"/>
-              <w:right w:color="000000" w:space="0" w:sz="6" w:val="single"/>
-            </w:tcBorders>
-          </w:tcPr>
-          <w:p>
-            <w:r>
-              <w:t xml:space="preserve">Внутрішня інфраструктура: </w:t>
-            </w:r>
-          </w:p>
-        </w:tc>
-      </w:tr>
-      <w:tr>
-        <w:trPr>
-          <w:cantSplit w:val="0"/>
-          <w:trHeight w:val="160" w:hRule="atLeast"/>
-          <w:tblHeader w:val="0"/>
-        </w:trPr>
-        <w:tc>
-          <w:tcPr>
-            <w:gridSpan w:val="8"/>
-            <w:tcBorders>
-              <w:top w:color="000000" w:space="0" w:sz="6" w:val="single"/>
-              <w:left w:color="000000" w:space="0" w:sz="6" w:val="single"/>
-              <w:bottom w:color="000000" w:space="0" w:sz="6" w:val="single"/>
-              <w:right w:color="000000" w:space="0" w:sz="6" w:val="single"/>
-            </w:tcBorders>
-          </w:tcPr>
-          <w:p>
-            <w:r>
-              <w:t xml:space="preserve">Відпочинкові зони: </w:t>
-            </w:r>
-          </w:p>
-        </w:tc>
-      </w:tr>
-      <w:tr>
-        <w:trPr>
-          <w:cantSplit w:val="0"/>
-          <w:trHeight w:val="160" w:hRule="atLeast"/>
-          <w:tblHeader w:val="0"/>
-        </w:trPr>
-        <w:tc>
-          <w:tcPr>
-            <w:gridSpan w:val="8"/>
-            <w:tcBorders>
-              <w:top w:color="000000" w:space="0" w:sz="6" w:val="single"/>
-              <w:left w:color="000000" w:space="0" w:sz="6" w:val="single"/>
-              <w:bottom w:color="000000" w:space="0" w:sz="6" w:val="single"/>
-              <w:right w:color="000000" w:space="0" w:sz="6" w:val="single"/>
-            </w:tcBorders>
-          </w:tcPr>
-          <w:p>
-            <w:r>
-              <w:t xml:space="preserve">Хол /гостьові зони: </w:t>
-            </w:r>
-          </w:p>
-        </w:tc>
-      </w:tr>
-      <w:tr>
-        <w:trPr>
-          <w:cantSplit w:val="0"/>
-          <w:trHeight w:val="160" w:hRule="atLeast"/>
-          <w:tblHeader w:val="0"/>
-        </w:trPr>
-        <w:tc>
-          <w:tcPr>
-            <w:gridSpan w:val="8"/>
-            <w:tcBorders>
-              <w:top w:color="000000" w:space="0" w:sz="6" w:val="single"/>
-              <w:left w:color="000000" w:space="0" w:sz="6" w:val="single"/>
-              <w:bottom w:color="000000" w:space="0" w:sz="6" w:val="single"/>
-              <w:right w:color="000000" w:space="0" w:sz="6" w:val="single"/>
-            </w:tcBorders>
-          </w:tcPr>
-          <w:p>
-            <w:r>
-              <w:t xml:space="preserve">ІТ рішення/Розумний дім/Розумний ЖК: </w:t>
-            </w:r>
-          </w:p>
-        </w:tc>
-      </w:tr>
-      <w:tr>
-        <w:trPr>
-          <w:cantSplit w:val="0"/>
-          <w:trHeight w:val="160" w:hRule="atLeast"/>
-          <w:tblHeader w:val="0"/>
-        </w:trPr>
-        <w:tc>
-          <w:tcPr>
-            <w:gridSpan w:val="8"/>
-            <w:tcBorders>
-              <w:top w:color="000000" w:space="0" w:sz="6" w:val="single"/>
-              <w:left w:color="000000" w:space="0" w:sz="6" w:val="single"/>
-              <w:bottom w:color="000000" w:space="0" w:sz="6" w:val="single"/>
-              <w:right w:color="000000" w:space="0" w:sz="6" w:val="single"/>
-            </w:tcBorders>
-          </w:tcPr>
-          <w:p>
-            <w:r>
-              <w:t xml:space="preserve">Вело паркінги: </w:t>
-            </w:r>
-          </w:p>
-        </w:tc>
-      </w:tr>
-      <w:tr>
-        <w:trPr>
-          <w:cantSplit w:val="0"/>
-          <w:trHeight w:val="160" w:hRule="atLeast"/>
-          <w:tblHeader w:val="0"/>
-        </w:trPr>
-        <w:tc>
-          <w:tcPr>
-            <w:gridSpan w:val="8"/>
-            <w:tcBorders>
-              <w:top w:color="000000" w:space="0" w:sz="6" w:val="single"/>
-              <w:left w:color="000000" w:space="0" w:sz="6" w:val="single"/>
-              <w:bottom w:color="000000" w:space="0" w:sz="6" w:val="single"/>
-              <w:right w:color="000000" w:space="0" w:sz="6" w:val="single"/>
-            </w:tcBorders>
-          </w:tcPr>
-          <w:p>
-            <w:r>
-              <w:t xml:space="preserve">Місця для вигулу тварин: </w:t>
-            </w:r>
-          </w:p>
-        </w:tc>
-      </w:tr>
-      <w:tr>
-        <w:trPr>
-          <w:cantSplit w:val="0"/>
-          <w:trHeight w:val="160" w:hRule="atLeast"/>
-          <w:tblHeader w:val="0"/>
-        </w:trPr>
-        <w:tc>
-          <w:tcPr>
-            <w:gridSpan w:val="8"/>
-            <w:tcBorders>
-              <w:top w:color="000000" w:space="0" w:sz="6" w:val="single"/>
-              <w:left w:color="000000" w:space="0" w:sz="6" w:val="single"/>
-              <w:bottom w:color="000000" w:space="0" w:sz="6" w:val="single"/>
-              <w:right w:color="000000" w:space="0" w:sz="6" w:val="single"/>
-            </w:tcBorders>
-          </w:tcPr>
-          <w:p>
-            <w:r>
-              <w:t xml:space="preserve">Доступ на територію комплексу: </w:t>
-            </w:r>
-          </w:p>
-        </w:tc>
-      </w:tr>
-      <w:tr>
-        <w:trPr>
-          <w:cantSplit w:val="0"/>
-          <w:trHeight w:val="160" w:hRule="atLeast"/>
-          <w:tblHeader w:val="0"/>
-        </w:trPr>
-        <w:tc>
-          <w:tcPr>
-            <w:gridSpan w:val="8"/>
-            <w:tcBorders>
-              <w:top w:color="000000" w:space="0" w:sz="6" w:val="single"/>
-              <w:left w:color="000000" w:space="0" w:sz="6" w:val="single"/>
-              <w:bottom w:color="000000" w:space="0" w:sz="6" w:val="single"/>
-              <w:right w:color="000000" w:space="0" w:sz="6" w:val="single"/>
-            </w:tcBorders>
-          </w:tcPr>
-          <w:p>
-            <w:r>
-              <w:t xml:space="preserve">Місця для зберігання: </w:t>
-            </w:r>
-          </w:p>
-        </w:tc>
-      </w:tr>
-      <w:tr>
-        <w:trPr>
-          <w:cantSplit w:val="0"/>
-          <w:trHeight w:val="160" w:hRule="atLeast"/>
-          <w:tblHeader w:val="0"/>
-        </w:trPr>
-        <w:tc>
-          <w:tcPr>
-            <w:gridSpan w:val="8"/>
-            <w:tcBorders>
-              <w:top w:color="000000" w:space="0" w:sz="6" w:val="single"/>
-              <w:left w:color="000000" w:space="0" w:sz="6" w:val="single"/>
-              <w:bottom w:color="000000" w:space="0" w:sz="6" w:val="single"/>
-              <w:right w:color="000000" w:space="0" w:sz="6" w:val="single"/>
-            </w:tcBorders>
-          </w:tcPr>
-          <w:p>
-            <w:r>
-              <w:t xml:space="preserve">Консьєрж сервіс: </w:t>
+              <w:t>Типи соціальних об’єктів комплексу: fin</w:t>
+            </w:r>
+          </w:p>
+        </w:tc>
+      </w:tr>
+      <w:tr>
+        <w:trPr>
+          <w:cantSplit w:val="0"/>
+          <w:trHeight w:val="160" w:hRule="atLeast"/>
+          <w:tblHeader w:val="0"/>
+        </w:trPr>
+        <w:tc>
+          <w:tcPr>
+            <w:gridSpan w:val="8"/>
+            <w:tcBorders>
+              <w:top w:color="000000" w:space="0" w:sz="6" w:val="single"/>
+              <w:left w:color="000000" w:space="0" w:sz="6" w:val="single"/>
+              <w:bottom w:color="000000" w:space="0" w:sz="6" w:val="single"/>
+              <w:right w:color="000000" w:space="0" w:sz="6" w:val="single"/>
+            </w:tcBorders>
+          </w:tcPr>
+          <w:p>
+            <w:r>
+              <w:t>Дитячий майданчик: fin</w:t>
+            </w:r>
+          </w:p>
+        </w:tc>
+      </w:tr>
+      <w:tr>
+        <w:trPr>
+          <w:cantSplit w:val="0"/>
+          <w:trHeight w:val="160" w:hRule="atLeast"/>
+          <w:tblHeader w:val="0"/>
+        </w:trPr>
+        <w:tc>
+          <w:tcPr>
+            <w:gridSpan w:val="8"/>
+            <w:tcBorders>
+              <w:top w:color="000000" w:space="0" w:sz="6" w:val="single"/>
+              <w:left w:color="000000" w:space="0" w:sz="6" w:val="single"/>
+              <w:bottom w:color="000000" w:space="0" w:sz="6" w:val="single"/>
+              <w:right w:color="000000" w:space="0" w:sz="6" w:val="single"/>
+            </w:tcBorders>
+          </w:tcPr>
+          <w:p>
+            <w:r>
+              <w:t>Комфорт: 3</w:t>
+            </w:r>
+          </w:p>
+        </w:tc>
+      </w:tr>
+      <w:tr>
+        <w:trPr>
+          <w:cantSplit w:val="0"/>
+          <w:trHeight w:val="160" w:hRule="atLeast"/>
+          <w:tblHeader w:val="0"/>
+        </w:trPr>
+        <w:tc>
+          <w:tcPr>
+            <w:gridSpan w:val="8"/>
+            <w:tcBorders>
+              <w:top w:color="000000" w:space="0" w:sz="6" w:val="single"/>
+              <w:left w:color="000000" w:space="0" w:sz="6" w:val="single"/>
+              <w:bottom w:color="000000" w:space="0" w:sz="6" w:val="single"/>
+              <w:right w:color="000000" w:space="0" w:sz="6" w:val="single"/>
+            </w:tcBorders>
+          </w:tcPr>
+          <w:p>
+            <w:r>
+              <w:t>Безпека: 4</w:t>
+            </w:r>
+          </w:p>
+        </w:tc>
+      </w:tr>
+      <w:tr>
+        <w:trPr>
+          <w:cantSplit w:val="0"/>
+          <w:trHeight w:val="160" w:hRule="atLeast"/>
+          <w:tblHeader w:val="0"/>
+        </w:trPr>
+        <w:tc>
+          <w:tcPr>
+            <w:gridSpan w:val="8"/>
+            <w:tcBorders>
+              <w:top w:color="000000" w:space="0" w:sz="6" w:val="single"/>
+              <w:left w:color="000000" w:space="0" w:sz="6" w:val="single"/>
+              <w:bottom w:color="000000" w:space="0" w:sz="6" w:val="single"/>
+              <w:right w:color="000000" w:space="0" w:sz="6" w:val="single"/>
+            </w:tcBorders>
+          </w:tcPr>
+          <w:p>
+            <w:r>
+              <w:t>Внутрішня інфраструктура: 5</w:t>
+            </w:r>
+          </w:p>
+        </w:tc>
+      </w:tr>
+      <w:tr>
+        <w:trPr>
+          <w:cantSplit w:val="0"/>
+          <w:trHeight w:val="160" w:hRule="atLeast"/>
+          <w:tblHeader w:val="0"/>
+        </w:trPr>
+        <w:tc>
+          <w:tcPr>
+            <w:gridSpan w:val="8"/>
+            <w:tcBorders>
+              <w:top w:color="000000" w:space="0" w:sz="6" w:val="single"/>
+              <w:left w:color="000000" w:space="0" w:sz="6" w:val="single"/>
+              <w:bottom w:color="000000" w:space="0" w:sz="6" w:val="single"/>
+              <w:right w:color="000000" w:space="0" w:sz="6" w:val="single"/>
+            </w:tcBorders>
+          </w:tcPr>
+          <w:p>
+            <w:r>
+              <w:t>Відпочинкові зони: 6</w:t>
+            </w:r>
+          </w:p>
+        </w:tc>
+      </w:tr>
+      <w:tr>
+        <w:trPr>
+          <w:cantSplit w:val="0"/>
+          <w:trHeight w:val="160" w:hRule="atLeast"/>
+          <w:tblHeader w:val="0"/>
+        </w:trPr>
+        <w:tc>
+          <w:tcPr>
+            <w:gridSpan w:val="8"/>
+            <w:tcBorders>
+              <w:top w:color="000000" w:space="0" w:sz="6" w:val="single"/>
+              <w:left w:color="000000" w:space="0" w:sz="6" w:val="single"/>
+              <w:bottom w:color="000000" w:space="0" w:sz="6" w:val="single"/>
+              <w:right w:color="000000" w:space="0" w:sz="6" w:val="single"/>
+            </w:tcBorders>
+          </w:tcPr>
+          <w:p>
+            <w:r>
+              <w:t>Хол /гостьові зони: 7</w:t>
+            </w:r>
+          </w:p>
+        </w:tc>
+      </w:tr>
+      <w:tr>
+        <w:trPr>
+          <w:cantSplit w:val="0"/>
+          <w:trHeight w:val="160" w:hRule="atLeast"/>
+          <w:tblHeader w:val="0"/>
+        </w:trPr>
+        <w:tc>
+          <w:tcPr>
+            <w:gridSpan w:val="8"/>
+            <w:tcBorders>
+              <w:top w:color="000000" w:space="0" w:sz="6" w:val="single"/>
+              <w:left w:color="000000" w:space="0" w:sz="6" w:val="single"/>
+              <w:bottom w:color="000000" w:space="0" w:sz="6" w:val="single"/>
+              <w:right w:color="000000" w:space="0" w:sz="6" w:val="single"/>
+            </w:tcBorders>
+          </w:tcPr>
+          <w:p>
+            <w:r>
+              <w:t>ІТ рішення/Розумний дім/Розумний ЖК: 8</w:t>
+            </w:r>
+          </w:p>
+        </w:tc>
+      </w:tr>
+      <w:tr>
+        <w:trPr>
+          <w:cantSplit w:val="0"/>
+          <w:trHeight w:val="160" w:hRule="atLeast"/>
+          <w:tblHeader w:val="0"/>
+        </w:trPr>
+        <w:tc>
+          <w:tcPr>
+            <w:gridSpan w:val="8"/>
+            <w:tcBorders>
+              <w:top w:color="000000" w:space="0" w:sz="6" w:val="single"/>
+              <w:left w:color="000000" w:space="0" w:sz="6" w:val="single"/>
+              <w:bottom w:color="000000" w:space="0" w:sz="6" w:val="single"/>
+              <w:right w:color="000000" w:space="0" w:sz="6" w:val="single"/>
+            </w:tcBorders>
+          </w:tcPr>
+          <w:p>
+            <w:r>
+              <w:t>Вело паркінги: 9</w:t>
+            </w:r>
+          </w:p>
+        </w:tc>
+      </w:tr>
+      <w:tr>
+        <w:trPr>
+          <w:cantSplit w:val="0"/>
+          <w:trHeight w:val="160" w:hRule="atLeast"/>
+          <w:tblHeader w:val="0"/>
+        </w:trPr>
+        <w:tc>
+          <w:tcPr>
+            <w:gridSpan w:val="8"/>
+            <w:tcBorders>
+              <w:top w:color="000000" w:space="0" w:sz="6" w:val="single"/>
+              <w:left w:color="000000" w:space="0" w:sz="6" w:val="single"/>
+              <w:bottom w:color="000000" w:space="0" w:sz="6" w:val="single"/>
+              <w:right w:color="000000" w:space="0" w:sz="6" w:val="single"/>
+            </w:tcBorders>
+          </w:tcPr>
+          <w:p>
+            <w:r>
+              <w:t>Місця для вигулу тварин: 10</w:t>
+            </w:r>
+          </w:p>
+        </w:tc>
+      </w:tr>
+      <w:tr>
+        <w:trPr>
+          <w:cantSplit w:val="0"/>
+          <w:trHeight w:val="160" w:hRule="atLeast"/>
+          <w:tblHeader w:val="0"/>
+        </w:trPr>
+        <w:tc>
+          <w:tcPr>
+            <w:gridSpan w:val="8"/>
+            <w:tcBorders>
+              <w:top w:color="000000" w:space="0" w:sz="6" w:val="single"/>
+              <w:left w:color="000000" w:space="0" w:sz="6" w:val="single"/>
+              <w:bottom w:color="000000" w:space="0" w:sz="6" w:val="single"/>
+              <w:right w:color="000000" w:space="0" w:sz="6" w:val="single"/>
+            </w:tcBorders>
+          </w:tcPr>
+          <w:p>
+            <w:r>
+              <w:t>Доступ на територію комплексу: 11</w:t>
+            </w:r>
+          </w:p>
+        </w:tc>
+      </w:tr>
+      <w:tr>
+        <w:trPr>
+          <w:cantSplit w:val="0"/>
+          <w:trHeight w:val="160" w:hRule="atLeast"/>
+          <w:tblHeader w:val="0"/>
+        </w:trPr>
+        <w:tc>
+          <w:tcPr>
+            <w:gridSpan w:val="8"/>
+            <w:tcBorders>
+              <w:top w:color="000000" w:space="0" w:sz="6" w:val="single"/>
+              <w:left w:color="000000" w:space="0" w:sz="6" w:val="single"/>
+              <w:bottom w:color="000000" w:space="0" w:sz="6" w:val="single"/>
+              <w:right w:color="000000" w:space="0" w:sz="6" w:val="single"/>
+            </w:tcBorders>
+          </w:tcPr>
+          <w:p>
+            <w:r>
+              <w:t>Місця для зберігання: 12</w:t>
+            </w:r>
+          </w:p>
+        </w:tc>
+      </w:tr>
+      <w:tr>
+        <w:trPr>
+          <w:cantSplit w:val="0"/>
+          <w:trHeight w:val="160" w:hRule="atLeast"/>
+          <w:tblHeader w:val="0"/>
+        </w:trPr>
+        <w:tc>
+          <w:tcPr>
+            <w:gridSpan w:val="8"/>
+            <w:tcBorders>
+              <w:top w:color="000000" w:space="0" w:sz="6" w:val="single"/>
+              <w:left w:color="000000" w:space="0" w:sz="6" w:val="single"/>
+              <w:bottom w:color="000000" w:space="0" w:sz="6" w:val="single"/>
+              <w:right w:color="000000" w:space="0" w:sz="6" w:val="single"/>
+            </w:tcBorders>
+          </w:tcPr>
+          <w:p>
+            <w:r>
+              <w:t>Консьєрж сервіс: 13</w:t>
             </w:r>
           </w:p>
         </w:tc>
@@ -2661,99 +2681,99 @@
           </w:tcPr>
           <w:p>
             <w:r>
-              <w:t xml:space="preserve">Розваги: </w:t>
-            </w:r>
-          </w:p>
-        </w:tc>
-      </w:tr>
-      <w:tr>
-        <w:trPr>
-          <w:cantSplit w:val="0"/>
-          <w:trHeight w:val="160" w:hRule="atLeast"/>
-          <w:tblHeader w:val="0"/>
-        </w:trPr>
-        <w:tc>
-          <w:tcPr>
-            <w:gridSpan w:val="8"/>
-            <w:tcBorders>
-              <w:top w:color="000000" w:space="0" w:sz="6" w:val="single"/>
-              <w:left w:color="000000" w:space="0" w:sz="6" w:val="single"/>
-              <w:bottom w:color="000000" w:space="0" w:sz="6" w:val="single"/>
-              <w:right w:color="000000" w:space="0" w:sz="6" w:val="single"/>
-            </w:tcBorders>
-          </w:tcPr>
-          <w:p>
-            <w:r>
-              <w:t xml:space="preserve">Транспорт: </w:t>
-            </w:r>
-          </w:p>
-        </w:tc>
-      </w:tr>
-      <w:tr>
-        <w:trPr>
-          <w:cantSplit w:val="0"/>
-          <w:trHeight w:val="160" w:hRule="atLeast"/>
-          <w:tblHeader w:val="0"/>
-        </w:trPr>
-        <w:tc>
-          <w:tcPr>
-            <w:gridSpan w:val="8"/>
-            <w:tcBorders>
-              <w:top w:color="000000" w:space="0" w:sz="6" w:val="single"/>
-              <w:left w:color="000000" w:space="0" w:sz="6" w:val="single"/>
-              <w:bottom w:color="000000" w:space="0" w:sz="6" w:val="single"/>
-              <w:right w:color="000000" w:space="0" w:sz="6" w:val="single"/>
-            </w:tcBorders>
-          </w:tcPr>
-          <w:p>
-            <w:r>
-              <w:t xml:space="preserve">Школа: </w:t>
-            </w:r>
-          </w:p>
-        </w:tc>
-      </w:tr>
-      <w:tr>
-        <w:trPr>
-          <w:cantSplit w:val="0"/>
-          <w:trHeight w:val="160" w:hRule="atLeast"/>
-          <w:tblHeader w:val="0"/>
-        </w:trPr>
-        <w:tc>
-          <w:tcPr>
-            <w:gridSpan w:val="8"/>
-            <w:tcBorders>
-              <w:top w:color="000000" w:space="0" w:sz="6" w:val="single"/>
-              <w:left w:color="000000" w:space="0" w:sz="6" w:val="single"/>
-              <w:bottom w:color="000000" w:space="0" w:sz="6" w:val="single"/>
-              <w:right w:color="000000" w:space="0" w:sz="6" w:val="single"/>
-            </w:tcBorders>
-          </w:tcPr>
-          <w:p>
-            <w:r>
-              <w:t xml:space="preserve">Садок: </w:t>
-            </w:r>
-          </w:p>
-        </w:tc>
-      </w:tr>
-      <w:tr>
-        <w:trPr>
-          <w:cantSplit w:val="0"/>
-          <w:trHeight w:val="160" w:hRule="atLeast"/>
-          <w:tblHeader w:val="0"/>
-        </w:trPr>
-        <w:tc>
-          <w:tcPr>
-            <w:gridSpan w:val="8"/>
-            <w:tcBorders>
-              <w:top w:color="000000" w:space="0" w:sz="6" w:val="single"/>
-              <w:left w:color="000000" w:space="0" w:sz="6" w:val="single"/>
-              <w:bottom w:color="000000" w:space="0" w:sz="6" w:val="single"/>
-              <w:right w:color="000000" w:space="0" w:sz="6" w:val="single"/>
-            </w:tcBorders>
-          </w:tcPr>
-          <w:p>
-            <w:r>
-              <w:t xml:space="preserve">Магазини: </w:t>
+              <w:t>Розваги: fin</w:t>
+            </w:r>
+          </w:p>
+        </w:tc>
+      </w:tr>
+      <w:tr>
+        <w:trPr>
+          <w:cantSplit w:val="0"/>
+          <w:trHeight w:val="160" w:hRule="atLeast"/>
+          <w:tblHeader w:val="0"/>
+        </w:trPr>
+        <w:tc>
+          <w:tcPr>
+            <w:gridSpan w:val="8"/>
+            <w:tcBorders>
+              <w:top w:color="000000" w:space="0" w:sz="6" w:val="single"/>
+              <w:left w:color="000000" w:space="0" w:sz="6" w:val="single"/>
+              <w:bottom w:color="000000" w:space="0" w:sz="6" w:val="single"/>
+              <w:right w:color="000000" w:space="0" w:sz="6" w:val="single"/>
+            </w:tcBorders>
+          </w:tcPr>
+          <w:p>
+            <w:r>
+              <w:t>Транспорт: fin</w:t>
+            </w:r>
+          </w:p>
+        </w:tc>
+      </w:tr>
+      <w:tr>
+        <w:trPr>
+          <w:cantSplit w:val="0"/>
+          <w:trHeight w:val="160" w:hRule="atLeast"/>
+          <w:tblHeader w:val="0"/>
+        </w:trPr>
+        <w:tc>
+          <w:tcPr>
+            <w:gridSpan w:val="8"/>
+            <w:tcBorders>
+              <w:top w:color="000000" w:space="0" w:sz="6" w:val="single"/>
+              <w:left w:color="000000" w:space="0" w:sz="6" w:val="single"/>
+              <w:bottom w:color="000000" w:space="0" w:sz="6" w:val="single"/>
+              <w:right w:color="000000" w:space="0" w:sz="6" w:val="single"/>
+            </w:tcBorders>
+          </w:tcPr>
+          <w:p>
+            <w:r>
+              <w:t>Школа: 3</w:t>
+            </w:r>
+          </w:p>
+        </w:tc>
+      </w:tr>
+      <w:tr>
+        <w:trPr>
+          <w:cantSplit w:val="0"/>
+          <w:trHeight w:val="160" w:hRule="atLeast"/>
+          <w:tblHeader w:val="0"/>
+        </w:trPr>
+        <w:tc>
+          <w:tcPr>
+            <w:gridSpan w:val="8"/>
+            <w:tcBorders>
+              <w:top w:color="000000" w:space="0" w:sz="6" w:val="single"/>
+              <w:left w:color="000000" w:space="0" w:sz="6" w:val="single"/>
+              <w:bottom w:color="000000" w:space="0" w:sz="6" w:val="single"/>
+              <w:right w:color="000000" w:space="0" w:sz="6" w:val="single"/>
+            </w:tcBorders>
+          </w:tcPr>
+          <w:p>
+            <w:r>
+              <w:t>Садок: 4</w:t>
+            </w:r>
+          </w:p>
+        </w:tc>
+      </w:tr>
+      <w:tr>
+        <w:trPr>
+          <w:cantSplit w:val="0"/>
+          <w:trHeight w:val="160" w:hRule="atLeast"/>
+          <w:tblHeader w:val="0"/>
+        </w:trPr>
+        <w:tc>
+          <w:tcPr>
+            <w:gridSpan w:val="8"/>
+            <w:tcBorders>
+              <w:top w:color="000000" w:space="0" w:sz="6" w:val="single"/>
+              <w:left w:color="000000" w:space="0" w:sz="6" w:val="single"/>
+              <w:bottom w:color="000000" w:space="0" w:sz="6" w:val="single"/>
+              <w:right w:color="000000" w:space="0" w:sz="6" w:val="single"/>
+            </w:tcBorders>
+          </w:tcPr>
+          <w:p>
+            <w:r>
+              <w:t>Магазини: 5</w:t>
             </w:r>
           </w:p>
         </w:tc>
@@ -2809,30 +2829,30 @@
           </w:tcPr>
           <w:p>
             <w:r>
-              <w:t xml:space="preserve">Рейтинг ЖК покупців: </w:t>
-            </w:r>
-          </w:p>
-        </w:tc>
-      </w:tr>
-      <w:tr>
-        <w:trPr>
-          <w:cantSplit w:val="0"/>
-          <w:trHeight w:val="160" w:hRule="atLeast"/>
-          <w:tblHeader w:val="0"/>
-        </w:trPr>
-        <w:tc>
-          <w:tcPr>
-            <w:gridSpan w:val="8"/>
-            <w:tcBorders>
-              <w:top w:color="000000" w:space="0" w:sz="6" w:val="single"/>
-              <w:left w:color="000000" w:space="0" w:sz="6" w:val="single"/>
-              <w:bottom w:color="000000" w:space="0" w:sz="6" w:val="single"/>
-              <w:right w:color="000000" w:space="0" w:sz="6" w:val="single"/>
-            </w:tcBorders>
-          </w:tcPr>
-          <w:p>
-            <w:r>
-              <w:t xml:space="preserve">Оцінка Центру продажу: </w:t>
+              <w:t>Рейтинг ЖК покупців: у</w:t>
+            </w:r>
+          </w:p>
+        </w:tc>
+      </w:tr>
+      <w:tr>
+        <w:trPr>
+          <w:cantSplit w:val="0"/>
+          <w:trHeight w:val="160" w:hRule="atLeast"/>
+          <w:tblHeader w:val="0"/>
+        </w:trPr>
+        <w:tc>
+          <w:tcPr>
+            <w:gridSpan w:val="8"/>
+            <w:tcBorders>
+              <w:top w:color="000000" w:space="0" w:sz="6" w:val="single"/>
+              <w:left w:color="000000" w:space="0" w:sz="6" w:val="single"/>
+              <w:bottom w:color="000000" w:space="0" w:sz="6" w:val="single"/>
+              <w:right w:color="000000" w:space="0" w:sz="6" w:val="single"/>
+            </w:tcBorders>
+          </w:tcPr>
+          <w:p>
+            <w:r>
+              <w:t>Оцінка Центру продажу: 1выф</w:t>
             </w:r>
           </w:p>
         </w:tc>
@@ -2934,7 +2954,7 @@
           </w:tcPr>
           <w:p>
             <w:r>
-              <w:t xml:space="preserve">Юридична схема продажу: </w:t>
+              <w:t>Юридична схема продажу: fin</w:t>
             </w:r>
           </w:p>
         </w:tc>
@@ -2957,7 +2977,7 @@
           </w:tcPr>
           <w:p>
             <w:r>
-              <w:t xml:space="preserve">Сильні сторони проекту: </w:t>
+              <w:t>Сильні сторони проекту: fin</w:t>
             </w:r>
           </w:p>
         </w:tc>
@@ -2980,7 +3000,7 @@
           </w:tcPr>
           <w:p>
             <w:r>
-              <w:t xml:space="preserve">Слабкі сторони проекту: </w:t>
+              <w:t>Слабкі сторони проекту: 3</w:t>
             </w:r>
           </w:p>
         </w:tc>
@@ -3003,7 +3023,7 @@
           </w:tcPr>
           <w:p>
             <w:r>
-              <w:t xml:space="preserve">Додатковий опис: </w:t>
+              <w:t>Додатковий опис: 4</w:t>
             </w:r>
           </w:p>
         </w:tc>

</xml_diff>